<commit_message>
mejorando perfil para entrega
</commit_message>
<xml_diff>
--- a/proyecto final/Perfil.docx
+++ b/proyecto final/Perfil.docx
@@ -4,32 +4,475 @@
   <w:body>
     <w:p>
       <w:pPr>
-        <w:pStyle w:val="Ttulo1"/>
+        <w:spacing w:line="360" w:lineRule="auto"/>
         <w:jc w:val="center"/>
         <w:rPr>
+          <w:rFonts w:ascii="Times New Roman" w:hAnsi="Times New Roman" w:cs="Times New Roman"/>
+          <w:b/>
+          <w:sz w:val="24"/>
+          <w:szCs w:val="24"/>
+        </w:rPr>
+      </w:pPr>
+      <w:r>
+        <w:rPr>
+          <w:rFonts w:ascii="Times New Roman" w:hAnsi="Times New Roman" w:cs="Times New Roman"/>
+          <w:b/>
+          <w:sz w:val="24"/>
+          <w:szCs w:val="24"/>
+        </w:rPr>
+        <w:t>Universidad Católica Boliviana “San Pablo”</w:t>
+      </w:r>
+    </w:p>
+    <w:p>
+      <w:pPr>
+        <w:spacing w:line="360" w:lineRule="auto"/>
+        <w:jc w:val="center"/>
+        <w:rPr>
+          <w:rFonts w:ascii="Times New Roman" w:hAnsi="Times New Roman" w:cs="Times New Roman"/>
+          <w:b/>
+          <w:sz w:val="24"/>
+          <w:szCs w:val="24"/>
+        </w:rPr>
+      </w:pPr>
+      <w:r>
+        <w:rPr>
+          <w:rFonts w:ascii="Times New Roman" w:hAnsi="Times New Roman" w:cs="Times New Roman"/>
+          <w:b/>
+          <w:sz w:val="24"/>
+          <w:szCs w:val="24"/>
+        </w:rPr>
+        <w:t>Unidad Académica Cochabamba</w:t>
+      </w:r>
+    </w:p>
+    <w:p>
+      <w:pPr>
+        <w:spacing w:line="360" w:lineRule="auto"/>
+        <w:jc w:val="center"/>
+        <w:rPr>
+          <w:rFonts w:ascii="Times New Roman" w:hAnsi="Times New Roman" w:cs="Times New Roman"/>
+          <w:sz w:val="24"/>
+          <w:szCs w:val="24"/>
+        </w:rPr>
+      </w:pPr>
+    </w:p>
+    <w:p>
+      <w:pPr>
+        <w:spacing w:line="360" w:lineRule="auto"/>
+        <w:jc w:val="center"/>
+        <w:rPr>
+          <w:rFonts w:ascii="Times New Roman" w:hAnsi="Times New Roman" w:cs="Times New Roman"/>
+          <w:sz w:val="24"/>
+          <w:szCs w:val="24"/>
+        </w:rPr>
+      </w:pPr>
+    </w:p>
+    <w:p>
+      <w:pPr>
+        <w:spacing w:line="360" w:lineRule="auto"/>
+        <w:jc w:val="center"/>
+        <w:rPr>
+          <w:rFonts w:ascii="Times New Roman" w:hAnsi="Times New Roman" w:cs="Times New Roman"/>
+          <w:sz w:val="24"/>
+          <w:szCs w:val="24"/>
+        </w:rPr>
+      </w:pPr>
+      <w:r>
+        <w:rPr>
+          <w:rFonts w:ascii="Times New Roman" w:hAnsi="Times New Roman" w:cs="Times New Roman"/>
+          <w:noProof/>
+          <w:sz w:val="24"/>
+          <w:szCs w:val="24"/>
+          <w:lang w:eastAsia="es-ES"/>
+        </w:rPr>
+        <w:drawing>
+          <wp:anchor distT="0" distB="0" distL="114300" distR="114300" simplePos="0" relativeHeight="251659264" behindDoc="0" locked="0" layoutInCell="1" allowOverlap="1">
+            <wp:simplePos x="0" y="0"/>
+            <wp:positionH relativeFrom="column">
+              <wp:posOffset>1779905</wp:posOffset>
+            </wp:positionH>
+            <wp:positionV relativeFrom="paragraph">
+              <wp:posOffset>20320</wp:posOffset>
+            </wp:positionV>
+            <wp:extent cx="1858010" cy="2677160"/>
+            <wp:effectExtent l="0" t="0" r="0" b="0"/>
+            <wp:wrapSquare wrapText="bothSides"/>
+            <wp:docPr id="2" name="Imagen 2" descr="escudo"/>
+            <wp:cNvGraphicFramePr>
+              <a:graphicFrameLocks xmlns:a="http://schemas.openxmlformats.org/drawingml/2006/main" noChangeAspect="1"/>
+            </wp:cNvGraphicFramePr>
+            <a:graphic xmlns:a="http://schemas.openxmlformats.org/drawingml/2006/main">
+              <a:graphicData uri="http://schemas.openxmlformats.org/drawingml/2006/picture">
+                <pic:pic xmlns:pic="http://schemas.openxmlformats.org/drawingml/2006/picture">
+                  <pic:nvPicPr>
+                    <pic:cNvPr id="0" name="Imagen 2" descr="escudo"/>
+                    <pic:cNvPicPr>
+                      <a:picLocks noChangeAspect="1" noChangeArrowheads="1"/>
+                    </pic:cNvPicPr>
+                  </pic:nvPicPr>
+                  <pic:blipFill>
+                    <a:blip r:embed="rId5" cstate="print">
+                      <a:lum contrast="12000"/>
+                      <a:grayscl/>
+                    </a:blip>
+                    <a:srcRect/>
+                    <a:stretch>
+                      <a:fillRect/>
+                    </a:stretch>
+                  </pic:blipFill>
+                  <pic:spPr bwMode="auto">
+                    <a:xfrm>
+                      <a:off x="0" y="0"/>
+                      <a:ext cx="1858010" cy="2677160"/>
+                    </a:xfrm>
+                    <a:prstGeom prst="rect">
+                      <a:avLst/>
+                    </a:prstGeom>
+                    <a:noFill/>
+                  </pic:spPr>
+                </pic:pic>
+              </a:graphicData>
+            </a:graphic>
+          </wp:anchor>
+        </w:drawing>
+      </w:r>
+    </w:p>
+    <w:p>
+      <w:pPr>
+        <w:spacing w:line="360" w:lineRule="auto"/>
+        <w:jc w:val="center"/>
+        <w:rPr>
+          <w:rFonts w:ascii="Times New Roman" w:hAnsi="Times New Roman" w:cs="Times New Roman"/>
+          <w:b/>
+          <w:sz w:val="24"/>
+          <w:szCs w:val="24"/>
+        </w:rPr>
+      </w:pPr>
+      <w:r>
+        <w:rPr>
+          <w:rFonts w:ascii="Times New Roman" w:hAnsi="Times New Roman" w:cs="Times New Roman"/>
+          <w:sz w:val="24"/>
+          <w:szCs w:val="24"/>
+        </w:rPr>
+        <w:br w:type="textWrapping" w:clear="all"/>
+      </w:r>
+      <w:r>
+        <w:rPr>
+          <w:rFonts w:ascii="Times New Roman" w:hAnsi="Times New Roman" w:cs="Times New Roman"/>
+          <w:b/>
+          <w:sz w:val="24"/>
+          <w:szCs w:val="24"/>
+        </w:rPr>
+        <w:t>PROYECTO FINAL</w:t>
+      </w:r>
+    </w:p>
+    <w:p>
+      <w:pPr>
+        <w:spacing w:line="360" w:lineRule="auto"/>
+        <w:jc w:val="center"/>
+        <w:rPr>
+          <w:rFonts w:ascii="Times New Roman" w:hAnsi="Times New Roman" w:cs="Times New Roman"/>
+          <w:b/>
+          <w:sz w:val="24"/>
+          <w:szCs w:val="24"/>
+        </w:rPr>
+      </w:pPr>
+      <w:r>
+        <w:rPr>
+          <w:rFonts w:ascii="Times New Roman" w:hAnsi="Times New Roman" w:cs="Times New Roman"/>
+          <w:b/>
+          <w:sz w:val="24"/>
+          <w:szCs w:val="24"/>
+        </w:rPr>
+        <w:t>PRIMERA PRESENTACIÓN</w:t>
+      </w:r>
+    </w:p>
+    <w:p>
+      <w:pPr>
+        <w:tabs>
+          <w:tab w:val="left" w:pos="5610"/>
+        </w:tabs>
+        <w:spacing w:line="360" w:lineRule="auto"/>
+        <w:jc w:val="center"/>
+        <w:rPr>
+          <w:rFonts w:ascii="Times New Roman" w:hAnsi="Times New Roman" w:cs="Times New Roman"/>
+          <w:b/>
+          <w:sz w:val="24"/>
+          <w:szCs w:val="24"/>
+        </w:rPr>
+      </w:pPr>
+      <w:r>
+        <w:rPr>
+          <w:rFonts w:ascii="Times New Roman" w:hAnsi="Times New Roman" w:cs="Times New Roman"/>
+          <w:i/>
+          <w:sz w:val="24"/>
+          <w:szCs w:val="24"/>
+        </w:rPr>
+        <w:br/>
+      </w:r>
+    </w:p>
+    <w:p>
+      <w:pPr>
+        <w:spacing w:line="360" w:lineRule="auto"/>
+        <w:ind w:left="1416"/>
+        <w:rPr>
+          <w:rFonts w:ascii="Times New Roman" w:hAnsi="Times New Roman" w:cs="Times New Roman"/>
+          <w:sz w:val="24"/>
+          <w:szCs w:val="24"/>
+        </w:rPr>
+      </w:pPr>
+      <w:r>
+        <w:rPr>
+          <w:rFonts w:ascii="Times New Roman" w:hAnsi="Times New Roman" w:cs="Times New Roman"/>
+          <w:b/>
+          <w:sz w:val="24"/>
+          <w:szCs w:val="24"/>
+        </w:rPr>
+        <w:t>Estudiantes:</w:t>
+      </w:r>
+      <w:r>
+        <w:rPr>
+          <w:rFonts w:ascii="Times New Roman" w:hAnsi="Times New Roman" w:cs="Times New Roman"/>
+          <w:b/>
+          <w:sz w:val="24"/>
+          <w:szCs w:val="24"/>
+        </w:rPr>
+        <w:tab/>
+      </w:r>
+      <w:r>
+        <w:rPr>
+          <w:rFonts w:ascii="Times New Roman" w:hAnsi="Times New Roman" w:cs="Times New Roman"/>
+          <w:b/>
+          <w:sz w:val="24"/>
+          <w:szCs w:val="24"/>
+        </w:rPr>
+        <w:tab/>
+      </w:r>
+      <w:r>
+        <w:rPr>
+          <w:rFonts w:ascii="Times New Roman" w:hAnsi="Times New Roman" w:cs="Times New Roman"/>
+          <w:sz w:val="24"/>
+          <w:szCs w:val="24"/>
+        </w:rPr>
+        <w:t xml:space="preserve">Paolo </w:t>
+      </w:r>
+      <w:proofErr w:type="spellStart"/>
+      <w:r>
+        <w:rPr>
+          <w:rFonts w:ascii="Times New Roman" w:hAnsi="Times New Roman" w:cs="Times New Roman"/>
+          <w:sz w:val="24"/>
+          <w:szCs w:val="24"/>
+        </w:rPr>
+        <w:t>Fernandez</w:t>
+      </w:r>
+      <w:proofErr w:type="spellEnd"/>
+    </w:p>
+    <w:p>
+      <w:pPr>
+        <w:spacing w:line="360" w:lineRule="auto"/>
+        <w:ind w:left="1416"/>
+        <w:rPr>
+          <w:rFonts w:ascii="Times New Roman" w:hAnsi="Times New Roman" w:cs="Times New Roman"/>
+          <w:sz w:val="24"/>
+          <w:szCs w:val="24"/>
+        </w:rPr>
+      </w:pPr>
+      <w:r>
+        <w:rPr>
+          <w:rFonts w:ascii="Times New Roman" w:hAnsi="Times New Roman" w:cs="Times New Roman"/>
+          <w:b/>
+          <w:sz w:val="24"/>
+          <w:szCs w:val="24"/>
+        </w:rPr>
+        <w:tab/>
+      </w:r>
+      <w:r>
+        <w:rPr>
+          <w:rFonts w:ascii="Times New Roman" w:hAnsi="Times New Roman" w:cs="Times New Roman"/>
+          <w:b/>
+          <w:sz w:val="24"/>
+          <w:szCs w:val="24"/>
+        </w:rPr>
+        <w:tab/>
+      </w:r>
+      <w:r>
+        <w:rPr>
+          <w:rFonts w:ascii="Times New Roman" w:hAnsi="Times New Roman" w:cs="Times New Roman"/>
+          <w:b/>
+          <w:sz w:val="24"/>
+          <w:szCs w:val="24"/>
+        </w:rPr>
+        <w:tab/>
+      </w:r>
+      <w:r>
+        <w:rPr>
+          <w:rFonts w:ascii="Times New Roman" w:hAnsi="Times New Roman" w:cs="Times New Roman"/>
+          <w:sz w:val="24"/>
+          <w:szCs w:val="24"/>
+        </w:rPr>
+        <w:t xml:space="preserve">Oscar </w:t>
+      </w:r>
+      <w:proofErr w:type="spellStart"/>
+      <w:r>
+        <w:rPr>
+          <w:rFonts w:ascii="Times New Roman" w:hAnsi="Times New Roman" w:cs="Times New Roman"/>
+          <w:sz w:val="24"/>
+          <w:szCs w:val="24"/>
+        </w:rPr>
+        <w:t>Gonzalez</w:t>
+      </w:r>
+      <w:proofErr w:type="spellEnd"/>
+    </w:p>
+    <w:p>
+      <w:pPr>
+        <w:spacing w:line="360" w:lineRule="auto"/>
+        <w:ind w:left="1416"/>
+        <w:rPr>
+          <w:rFonts w:ascii="Times New Roman" w:hAnsi="Times New Roman" w:cs="Times New Roman"/>
+          <w:sz w:val="24"/>
+          <w:szCs w:val="24"/>
+        </w:rPr>
+      </w:pPr>
+      <w:r>
+        <w:rPr>
+          <w:rFonts w:ascii="Times New Roman" w:hAnsi="Times New Roman" w:cs="Times New Roman"/>
+          <w:sz w:val="24"/>
+          <w:szCs w:val="24"/>
+        </w:rPr>
+        <w:tab/>
+      </w:r>
+      <w:r>
+        <w:rPr>
+          <w:rFonts w:ascii="Times New Roman" w:hAnsi="Times New Roman" w:cs="Times New Roman"/>
+          <w:sz w:val="24"/>
+          <w:szCs w:val="24"/>
+        </w:rPr>
+        <w:tab/>
+      </w:r>
+      <w:r>
+        <w:rPr>
+          <w:rFonts w:ascii="Times New Roman" w:hAnsi="Times New Roman" w:cs="Times New Roman"/>
+          <w:sz w:val="24"/>
+          <w:szCs w:val="24"/>
+        </w:rPr>
+        <w:tab/>
+        <w:t>Adrian Rojas</w:t>
+      </w:r>
+    </w:p>
+    <w:p>
+      <w:pPr>
+        <w:spacing w:line="360" w:lineRule="auto"/>
+        <w:ind w:left="1416"/>
+        <w:rPr>
+          <w:rFonts w:ascii="Times New Roman" w:hAnsi="Times New Roman" w:cs="Times New Roman"/>
+          <w:b/>
+          <w:sz w:val="24"/>
+          <w:szCs w:val="24"/>
+        </w:rPr>
+      </w:pPr>
+      <w:r>
+        <w:rPr>
+          <w:rFonts w:ascii="Times New Roman" w:hAnsi="Times New Roman" w:cs="Times New Roman"/>
+          <w:b/>
+          <w:sz w:val="24"/>
+          <w:szCs w:val="24"/>
+        </w:rPr>
+        <w:t>Materia:</w:t>
+      </w:r>
+      <w:r>
+        <w:rPr>
+          <w:rFonts w:ascii="Times New Roman" w:hAnsi="Times New Roman" w:cs="Times New Roman"/>
+          <w:b/>
+          <w:sz w:val="24"/>
+          <w:szCs w:val="24"/>
+        </w:rPr>
+        <w:tab/>
+      </w:r>
+      <w:r>
+        <w:rPr>
+          <w:rFonts w:ascii="Times New Roman" w:hAnsi="Times New Roman" w:cs="Times New Roman"/>
+          <w:b/>
+          <w:sz w:val="24"/>
+          <w:szCs w:val="24"/>
+        </w:rPr>
+        <w:tab/>
+      </w:r>
+      <w:r>
+        <w:rPr>
+          <w:rFonts w:ascii="Times New Roman" w:hAnsi="Times New Roman" w:cs="Times New Roman"/>
+          <w:sz w:val="24"/>
+          <w:szCs w:val="24"/>
+        </w:rPr>
+        <w:t>Sistemas Web</w:t>
+      </w:r>
+    </w:p>
+    <w:p>
+      <w:pPr>
+        <w:spacing w:line="360" w:lineRule="auto"/>
+        <w:jc w:val="center"/>
+        <w:rPr>
+          <w:rFonts w:ascii="Times New Roman" w:hAnsi="Times New Roman" w:cs="Times New Roman"/>
+          <w:sz w:val="24"/>
+          <w:szCs w:val="24"/>
+        </w:rPr>
+      </w:pPr>
+      <w:r>
+        <w:rPr>
+          <w:rFonts w:ascii="Times New Roman" w:hAnsi="Times New Roman" w:cs="Times New Roman"/>
+          <w:sz w:val="24"/>
+          <w:szCs w:val="24"/>
+        </w:rPr>
+        <w:br/>
+        <w:t>Cochabamba – Bolivia</w:t>
+      </w:r>
+      <w:r>
+        <w:rPr>
+          <w:rFonts w:ascii="Times New Roman" w:hAnsi="Times New Roman" w:cs="Times New Roman"/>
+          <w:sz w:val="24"/>
+          <w:szCs w:val="24"/>
+        </w:rPr>
+        <w:br/>
+      </w:r>
+      <w:r>
+        <w:rPr>
+          <w:rFonts w:ascii="Times New Roman" w:hAnsi="Times New Roman" w:cs="Times New Roman"/>
+          <w:sz w:val="24"/>
+          <w:szCs w:val="24"/>
+        </w:rPr>
+        <w:t>Octubre 2013</w:t>
+      </w:r>
+    </w:p>
+    <w:p>
+      <w:pPr>
+        <w:jc w:val="center"/>
+        <w:rPr>
+          <w:rFonts w:eastAsia="Times New Roman" w:cs="Times New Roman"/>
+          <w:b/>
+          <w:sz w:val="36"/>
+          <w:szCs w:val="36"/>
+          <w:lang w:eastAsia="es-ES"/>
+        </w:rPr>
+      </w:pPr>
+      <w:r>
+        <w:rPr>
           <w:rFonts w:eastAsia="Times New Roman"/>
-          <w:color w:val="auto"/>
-          <w:lang w:eastAsia="es-ES"/>
-        </w:rPr>
-      </w:pPr>
-      <w:r>
-        <w:rPr>
-          <w:rFonts w:eastAsia="Times New Roman"/>
-          <w:color w:val="auto"/>
-          <w:lang w:eastAsia="es-ES"/>
-        </w:rPr>
+          <w:lang w:eastAsia="es-ES"/>
+        </w:rPr>
+        <w:br w:type="page"/>
+      </w:r>
+      <w:r>
+        <w:rPr>
+          <w:rFonts w:eastAsia="Times New Roman" w:cs="Times New Roman"/>
+          <w:b/>
+          <w:sz w:val="36"/>
+          <w:szCs w:val="36"/>
+          <w:lang w:eastAsia="es-ES"/>
+        </w:rPr>
+        <w:lastRenderedPageBreak/>
         <w:t>Sistema de atención de un restaurante</w:t>
       </w:r>
     </w:p>
     <w:p>
       <w:pPr>
-        <w:rPr>
-          <w:lang w:eastAsia="es-ES"/>
-        </w:rPr>
-      </w:pPr>
-    </w:p>
-    <w:p>
-      <w:pPr>
         <w:pStyle w:val="Prrafodelista"/>
         <w:numPr>
           <w:ilvl w:val="0"/>
@@ -59,6 +502,150 @@
         <w:rPr>
           <w:lang w:eastAsia="es-ES"/>
         </w:rPr>
+        <w:t>Un restaurant hoy en día está envuelto en un mercado muy competitivo, en especial en nuestra ciudad de Cochabamba, ya que existen una infinidad de restaurants q ofrecen sus servicios en esta ciudad.</w:t>
+      </w:r>
+    </w:p>
+    <w:p>
+      <w:pPr>
+        <w:rPr>
+          <w:lang w:eastAsia="es-ES"/>
+        </w:rPr>
+      </w:pPr>
+      <w:r>
+        <w:rPr>
+          <w:lang w:eastAsia="es-ES"/>
+        </w:rPr>
+        <w:t>La competitividad obliga cada día más y más a hacer cambios en la forma tradicional de gestionar su información y también la de sus clientes.</w:t>
+      </w:r>
+    </w:p>
+    <w:p>
+      <w:pPr>
+        <w:rPr>
+          <w:lang w:eastAsia="es-ES"/>
+        </w:rPr>
+      </w:pPr>
+      <w:r>
+        <w:rPr>
+          <w:lang w:eastAsia="es-ES"/>
+        </w:rPr>
+        <w:t>Es por este motivo que se</w:t>
+      </w:r>
+      <w:r>
+        <w:rPr>
+          <w:lang w:eastAsia="es-ES"/>
+        </w:rPr>
+        <w:t xml:space="preserve"> necesita dar el siguiente paso tecnológicamente para ofrecer un mejor servicio a los clientes del restaurant, por lo que es necesario contar con un Sistema  de Atención, el cual cubra las necesidades primordiales en el manejo de información de un restaurant.</w:t>
+      </w:r>
+    </w:p>
+    <w:p>
+      <w:pPr>
+        <w:rPr>
+          <w:lang w:eastAsia="es-ES"/>
+        </w:rPr>
+      </w:pPr>
+      <w:r>
+        <w:rPr>
+          <w:lang w:eastAsia="es-ES"/>
+        </w:rPr>
+        <w:t xml:space="preserve">Un Sistema  de Atención de un Restaurant debería abarcar áreas de la información como la atención a las mesas en horarios de atención, los pedidos </w:t>
+      </w:r>
+      <w:r>
+        <w:rPr>
+          <w:lang w:eastAsia="es-ES"/>
+        </w:rPr>
+        <w:t xml:space="preserve">a domicilio </w:t>
+      </w:r>
+      <w:r>
+        <w:rPr>
+          <w:lang w:eastAsia="es-ES"/>
+        </w:rPr>
+        <w:t xml:space="preserve">de un </w:t>
+      </w:r>
+      <w:r>
+        <w:rPr>
+          <w:lang w:eastAsia="es-ES"/>
+        </w:rPr>
+        <w:t>cliente</w:t>
+      </w:r>
+      <w:r>
+        <w:rPr>
+          <w:lang w:eastAsia="es-ES"/>
+        </w:rPr>
+        <w:t>,</w:t>
+      </w:r>
+      <w:r>
+        <w:rPr>
+          <w:lang w:eastAsia="es-ES"/>
+        </w:rPr>
+        <w:t xml:space="preserve"> el manejo de información de los menús que ofrece el restaurant así como también las promociones y combos que están siendo ofertados.</w:t>
+      </w:r>
+    </w:p>
+    <w:p>
+      <w:pPr>
+        <w:rPr>
+          <w:lang w:eastAsia="es-ES"/>
+        </w:rPr>
+      </w:pPr>
+      <w:r>
+        <w:rPr>
+          <w:lang w:eastAsia="es-ES"/>
+        </w:rPr>
+        <w:t>De esta manera se agiliza el proceso de atención al cliente y se obtiene un registro tangible de las operaciones primordiales del restaurant.</w:t>
+      </w:r>
+    </w:p>
+    <w:p>
+      <w:pPr>
+        <w:pStyle w:val="Prrafodelista"/>
+        <w:numPr>
+          <w:ilvl w:val="0"/>
+          <w:numId w:val="1"/>
+        </w:numPr>
+        <w:ind w:left="426" w:hanging="426"/>
+        <w:rPr>
+          <w:b/>
+          <w:lang w:eastAsia="es-ES"/>
+        </w:rPr>
+      </w:pPr>
+      <w:r>
+        <w:rPr>
+          <w:b/>
+          <w:lang w:eastAsia="es-ES"/>
+        </w:rPr>
+        <w:t>OBJETIVO</w:t>
+      </w:r>
+    </w:p>
+    <w:p>
+      <w:pPr>
+        <w:rPr>
+          <w:b/>
+          <w:lang w:eastAsia="es-ES"/>
+        </w:rPr>
+      </w:pPr>
+      <w:r>
+        <w:rPr>
+          <w:b/>
+          <w:lang w:eastAsia="es-ES"/>
+        </w:rPr>
+        <w:t xml:space="preserve">2.1.  </w:t>
+      </w:r>
+      <w:r>
+        <w:rPr>
+          <w:b/>
+          <w:lang w:eastAsia="es-ES"/>
+        </w:rPr>
+        <w:t>OBJETIVO GENERAL</w:t>
+      </w:r>
+    </w:p>
+    <w:p>
+      <w:pPr>
+        <w:rPr>
+          <w:lang w:eastAsia="es-ES"/>
+        </w:rPr>
+      </w:pPr>
+      <w:r>
+        <w:rPr>
+          <w:lang w:eastAsia="es-ES"/>
+        </w:rPr>
         <w:t>Desarrollar una aplicación que permita registrar y administrar la atención realizada en un</w:t>
       </w:r>
       <w:r>
@@ -71,45 +658,743 @@
         <w:rPr>
           <w:lang w:eastAsia="es-ES"/>
         </w:rPr>
-        <w:t xml:space="preserve">restaurant. </w:t>
-      </w:r>
-    </w:p>
-    <w:p>
-      <w:pPr>
-        <w:rPr>
-          <w:lang w:eastAsia="es-ES"/>
-        </w:rPr>
-      </w:pPr>
-      <w:r>
-        <w:rPr>
-          <w:lang w:eastAsia="es-ES"/>
-        </w:rPr>
-        <w:t xml:space="preserve">ADMINISTRADOR: </w:t>
-      </w:r>
-    </w:p>
-    <w:p>
-      <w:pPr>
-        <w:rPr>
-          <w:lang w:eastAsia="es-ES"/>
-        </w:rPr>
-      </w:pPr>
-      <w:r>
-        <w:rPr>
-          <w:lang w:eastAsia="es-ES"/>
-        </w:rPr>
-        <w:t>Se debe registrar la comida y bebidas, precios, descuentos, horas de atención, menú del día, poder programar los distintos menús, registrar</w:t>
-      </w:r>
-      <w:r>
-        <w:rPr>
+        <w:t>restaurant.</w:t>
+      </w:r>
+    </w:p>
+    <w:p>
+      <w:pPr>
+        <w:rPr>
+          <w:b/>
+          <w:lang w:eastAsia="es-ES"/>
+        </w:rPr>
+      </w:pPr>
+      <w:r>
+        <w:rPr>
+          <w:b/>
+          <w:lang w:eastAsia="es-ES"/>
+        </w:rPr>
+        <w:t xml:space="preserve">2.2. </w:t>
+      </w:r>
+      <w:r>
+        <w:rPr>
+          <w:b/>
           <w:lang w:eastAsia="es-ES"/>
         </w:rPr>
         <w:t xml:space="preserve"> </w:t>
       </w:r>
       <w:r>
         <w:rPr>
-          <w:lang w:eastAsia="es-ES"/>
-        </w:rPr>
-        <w:t>clientes especiales</w:t>
+          <w:b/>
+          <w:lang w:eastAsia="es-ES"/>
+        </w:rPr>
+        <w:t>OBJETIVOS ESPECÍFICOS</w:t>
+      </w:r>
+    </w:p>
+    <w:p>
+      <w:pPr>
+        <w:pStyle w:val="Prrafodelista"/>
+        <w:numPr>
+          <w:ilvl w:val="0"/>
+          <w:numId w:val="2"/>
+        </w:numPr>
+        <w:rPr>
+          <w:lang w:eastAsia="es-ES"/>
+        </w:rPr>
+      </w:pPr>
+      <w:r>
+        <w:rPr>
+          <w:lang w:eastAsia="es-ES"/>
+        </w:rPr>
+        <w:t>Diseñar la base de datos del sistema.</w:t>
+      </w:r>
+    </w:p>
+    <w:p>
+      <w:pPr>
+        <w:pStyle w:val="Prrafodelista"/>
+        <w:numPr>
+          <w:ilvl w:val="0"/>
+          <w:numId w:val="2"/>
+        </w:numPr>
+        <w:rPr>
+          <w:lang w:eastAsia="es-ES"/>
+        </w:rPr>
+      </w:pPr>
+      <w:r>
+        <w:rPr>
+          <w:lang w:eastAsia="es-ES"/>
+        </w:rPr>
+        <w:t>Desarrollar módulo de información del restaurant.</w:t>
+      </w:r>
+    </w:p>
+    <w:p>
+      <w:pPr>
+        <w:pStyle w:val="Prrafodelista"/>
+        <w:numPr>
+          <w:ilvl w:val="0"/>
+          <w:numId w:val="2"/>
+        </w:numPr>
+        <w:rPr>
+          <w:lang w:eastAsia="es-ES"/>
+        </w:rPr>
+      </w:pPr>
+      <w:r>
+        <w:rPr>
+          <w:lang w:eastAsia="es-ES"/>
+        </w:rPr>
+        <w:t>Desarrollar módulo de productos.</w:t>
+      </w:r>
+    </w:p>
+    <w:p>
+      <w:pPr>
+        <w:pStyle w:val="Prrafodelista"/>
+        <w:numPr>
+          <w:ilvl w:val="0"/>
+          <w:numId w:val="2"/>
+        </w:numPr>
+        <w:rPr>
+          <w:lang w:eastAsia="es-ES"/>
+        </w:rPr>
+      </w:pPr>
+      <w:r>
+        <w:rPr>
+          <w:lang w:eastAsia="es-ES"/>
+        </w:rPr>
+        <w:t>Desarrollar módulo de atención de mesas.</w:t>
+      </w:r>
+    </w:p>
+    <w:p>
+      <w:pPr>
+        <w:pStyle w:val="Prrafodelista"/>
+        <w:numPr>
+          <w:ilvl w:val="0"/>
+          <w:numId w:val="2"/>
+        </w:numPr>
+        <w:rPr>
+          <w:lang w:eastAsia="es-ES"/>
+        </w:rPr>
+      </w:pPr>
+      <w:r>
+        <w:rPr>
+          <w:lang w:eastAsia="es-ES"/>
+        </w:rPr>
+        <w:t>Desarrollar módulo de pedidos a domicilio.</w:t>
+      </w:r>
+    </w:p>
+    <w:p>
+      <w:pPr>
+        <w:pStyle w:val="Prrafodelista"/>
+        <w:rPr>
+          <w:lang w:eastAsia="es-ES"/>
+        </w:rPr>
+      </w:pPr>
+    </w:p>
+    <w:p>
+      <w:pPr>
+        <w:pStyle w:val="Prrafodelista"/>
+        <w:numPr>
+          <w:ilvl w:val="0"/>
+          <w:numId w:val="1"/>
+        </w:numPr>
+        <w:ind w:left="426" w:hanging="426"/>
+        <w:rPr>
+          <w:b/>
+          <w:lang w:eastAsia="es-ES"/>
+        </w:rPr>
+      </w:pPr>
+      <w:r>
+        <w:rPr>
+          <w:b/>
+          <w:lang w:eastAsia="es-ES"/>
+        </w:rPr>
+        <w:t>ALCANCES Y LIMITES</w:t>
+      </w:r>
+    </w:p>
+    <w:p>
+      <w:pPr>
+        <w:rPr>
+          <w:b/>
+          <w:lang w:eastAsia="es-ES"/>
+        </w:rPr>
+      </w:pPr>
+      <w:r>
+        <w:rPr>
+          <w:b/>
+          <w:lang w:eastAsia="es-ES"/>
+        </w:rPr>
+        <w:t>3.1. ALCANCES</w:t>
+      </w:r>
+    </w:p>
+    <w:p>
+      <w:pPr>
+        <w:pStyle w:val="Prrafodelista"/>
+        <w:numPr>
+          <w:ilvl w:val="0"/>
+          <w:numId w:val="6"/>
+        </w:numPr>
+        <w:rPr>
+          <w:lang w:eastAsia="es-ES"/>
+        </w:rPr>
+      </w:pPr>
+      <w:r>
+        <w:rPr>
+          <w:lang w:eastAsia="es-ES"/>
+        </w:rPr>
+        <w:t>Registro de productos del restaurant (comidas y bebidas disponibles).</w:t>
+      </w:r>
+    </w:p>
+    <w:p>
+      <w:pPr>
+        <w:pStyle w:val="Prrafodelista"/>
+        <w:numPr>
+          <w:ilvl w:val="0"/>
+          <w:numId w:val="6"/>
+        </w:numPr>
+        <w:rPr>
+          <w:lang w:eastAsia="es-ES"/>
+        </w:rPr>
+      </w:pPr>
+      <w:r>
+        <w:rPr>
+          <w:lang w:eastAsia="es-ES"/>
+        </w:rPr>
+        <w:t>Manejo de información de marketing (precios, descuentos, promociones, combos).</w:t>
+      </w:r>
+    </w:p>
+    <w:p>
+      <w:pPr>
+        <w:pStyle w:val="Prrafodelista"/>
+        <w:numPr>
+          <w:ilvl w:val="0"/>
+          <w:numId w:val="6"/>
+        </w:numPr>
+        <w:rPr>
+          <w:lang w:eastAsia="es-ES"/>
+        </w:rPr>
+      </w:pPr>
+      <w:r>
+        <w:rPr>
+          <w:lang w:eastAsia="es-ES"/>
+        </w:rPr>
+        <w:t>Gestión de menús (menús del día).</w:t>
+      </w:r>
+    </w:p>
+    <w:p>
+      <w:pPr>
+        <w:pStyle w:val="Prrafodelista"/>
+        <w:numPr>
+          <w:ilvl w:val="0"/>
+          <w:numId w:val="6"/>
+        </w:numPr>
+        <w:rPr>
+          <w:lang w:eastAsia="es-ES"/>
+        </w:rPr>
+      </w:pPr>
+      <w:r>
+        <w:rPr>
+          <w:lang w:eastAsia="es-ES"/>
+        </w:rPr>
+        <w:lastRenderedPageBreak/>
+        <w:t>Registro de horarios de atención.</w:t>
+      </w:r>
+    </w:p>
+    <w:p>
+      <w:pPr>
+        <w:pStyle w:val="Prrafodelista"/>
+        <w:numPr>
+          <w:ilvl w:val="0"/>
+          <w:numId w:val="6"/>
+        </w:numPr>
+        <w:rPr>
+          <w:lang w:eastAsia="es-ES"/>
+        </w:rPr>
+      </w:pPr>
+      <w:r>
+        <w:rPr>
+          <w:lang w:eastAsia="es-ES"/>
+        </w:rPr>
+        <w:t>Manejo de atención de las mesas.</w:t>
+      </w:r>
+    </w:p>
+    <w:p>
+      <w:pPr>
+        <w:pStyle w:val="Prrafodelista"/>
+        <w:numPr>
+          <w:ilvl w:val="0"/>
+          <w:numId w:val="6"/>
+        </w:numPr>
+        <w:rPr>
+          <w:lang w:eastAsia="es-ES"/>
+        </w:rPr>
+      </w:pPr>
+      <w:r>
+        <w:rPr>
+          <w:lang w:eastAsia="es-ES"/>
+        </w:rPr>
+        <w:t>Registro de reservas de mesas (funcionario).</w:t>
+      </w:r>
+    </w:p>
+    <w:p>
+      <w:pPr>
+        <w:pStyle w:val="Prrafodelista"/>
+        <w:numPr>
+          <w:ilvl w:val="0"/>
+          <w:numId w:val="6"/>
+        </w:numPr>
+        <w:rPr>
+          <w:lang w:eastAsia="es-ES"/>
+        </w:rPr>
+      </w:pPr>
+      <w:r>
+        <w:rPr>
+          <w:lang w:eastAsia="es-ES"/>
+        </w:rPr>
+        <w:t>Pedidos a domicilio (cliente registrado).</w:t>
+      </w:r>
+    </w:p>
+    <w:p>
+      <w:pPr>
+        <w:pStyle w:val="Prrafodelista"/>
+        <w:numPr>
+          <w:ilvl w:val="0"/>
+          <w:numId w:val="6"/>
+        </w:numPr>
+        <w:rPr>
+          <w:lang w:eastAsia="es-ES"/>
+        </w:rPr>
+      </w:pPr>
+      <w:r>
+        <w:rPr>
+          <w:lang w:eastAsia="es-ES"/>
+        </w:rPr>
+        <w:t>Registro de pensionados.</w:t>
+      </w:r>
+    </w:p>
+    <w:p>
+      <w:pPr>
+        <w:pStyle w:val="Prrafodelista"/>
+        <w:numPr>
+          <w:ilvl w:val="0"/>
+          <w:numId w:val="8"/>
+        </w:numPr>
+        <w:rPr>
+          <w:b/>
+          <w:lang w:eastAsia="es-ES"/>
+        </w:rPr>
+      </w:pPr>
+      <w:r>
+        <w:rPr>
+          <w:lang w:eastAsia="es-ES"/>
+        </w:rPr>
+        <w:t>No se manejaran mapas en la aplicación.</w:t>
+      </w:r>
+    </w:p>
+    <w:p>
+      <w:pPr>
+        <w:pStyle w:val="Prrafodelista"/>
+        <w:numPr>
+          <w:ilvl w:val="0"/>
+          <w:numId w:val="8"/>
+        </w:numPr>
+        <w:rPr>
+          <w:b/>
+          <w:lang w:eastAsia="es-ES"/>
+        </w:rPr>
+      </w:pPr>
+      <w:r>
+        <w:rPr>
+          <w:lang w:eastAsia="es-ES"/>
+        </w:rPr>
+        <w:t>No se harán reservas de mesas por internet por parte de un cliente.</w:t>
+      </w:r>
+    </w:p>
+    <w:p>
+      <w:pPr>
+        <w:pStyle w:val="Prrafodelista"/>
+        <w:numPr>
+          <w:ilvl w:val="0"/>
+          <w:numId w:val="8"/>
+        </w:numPr>
+        <w:rPr>
+          <w:b/>
+          <w:lang w:eastAsia="es-ES"/>
+        </w:rPr>
+      </w:pPr>
+      <w:r>
+        <w:rPr>
+          <w:lang w:eastAsia="es-ES"/>
+        </w:rPr>
+        <w:t>No se manejará la forma de envió en pedidos a domicilio.</w:t>
+      </w:r>
+    </w:p>
+    <w:p>
+      <w:pPr>
+        <w:pStyle w:val="Prrafodelista"/>
+        <w:numPr>
+          <w:ilvl w:val="0"/>
+          <w:numId w:val="8"/>
+        </w:numPr>
+        <w:rPr>
+          <w:b/>
+          <w:lang w:eastAsia="es-ES"/>
+        </w:rPr>
+      </w:pPr>
+      <w:r>
+        <w:rPr>
+          <w:lang w:eastAsia="es-ES"/>
+        </w:rPr>
+        <w:t>No se manejará el inventario del restaurant.</w:t>
+      </w:r>
+    </w:p>
+    <w:p>
+      <w:pPr>
+        <w:pStyle w:val="Prrafodelista"/>
+        <w:numPr>
+          <w:ilvl w:val="0"/>
+          <w:numId w:val="6"/>
+        </w:numPr>
+        <w:rPr>
+          <w:lang w:eastAsia="es-ES"/>
+        </w:rPr>
+      </w:pPr>
+      <w:r>
+        <w:rPr>
+          <w:lang w:eastAsia="es-ES"/>
+        </w:rPr>
+        <w:t>No se gestionará el personal del restaurant.</w:t>
+      </w:r>
+    </w:p>
+    <w:p>
+      <w:pPr>
+        <w:rPr>
+          <w:b/>
+          <w:lang w:eastAsia="es-ES"/>
+        </w:rPr>
+      </w:pPr>
+      <w:r>
+        <w:rPr>
+          <w:b/>
+          <w:lang w:eastAsia="es-ES"/>
+        </w:rPr>
+        <w:t>3.2. LIMITES</w:t>
+      </w:r>
+    </w:p>
+    <w:p>
+      <w:pPr>
+        <w:pStyle w:val="Prrafodelista"/>
+        <w:numPr>
+          <w:ilvl w:val="0"/>
+          <w:numId w:val="8"/>
+        </w:numPr>
+        <w:rPr>
+          <w:lang w:eastAsia="es-ES"/>
+        </w:rPr>
+      </w:pPr>
+      <w:r>
+        <w:rPr>
+          <w:lang w:eastAsia="es-ES"/>
+        </w:rPr>
+        <w:t>Desarro</w:t>
+      </w:r>
+      <w:r>
+        <w:rPr>
+          <w:lang w:eastAsia="es-ES"/>
+        </w:rPr>
+        <w:t xml:space="preserve">llo en el lenguaje </w:t>
+      </w:r>
+      <w:proofErr w:type="spellStart"/>
+      <w:r>
+        <w:rPr>
+          <w:lang w:eastAsia="es-ES"/>
+        </w:rPr>
+        <w:t>php</w:t>
+      </w:r>
+      <w:proofErr w:type="spellEnd"/>
+      <w:r>
+        <w:rPr>
+          <w:lang w:eastAsia="es-ES"/>
+        </w:rPr>
+        <w:t>.</w:t>
+      </w:r>
+    </w:p>
+    <w:p>
+      <w:pPr>
+        <w:pStyle w:val="Prrafodelista"/>
+        <w:numPr>
+          <w:ilvl w:val="0"/>
+          <w:numId w:val="8"/>
+        </w:numPr>
+        <w:rPr>
+          <w:lang w:eastAsia="es-ES"/>
+        </w:rPr>
+      </w:pPr>
+      <w:r>
+        <w:rPr>
+          <w:lang w:eastAsia="es-ES"/>
+        </w:rPr>
+        <w:t xml:space="preserve">Base de datos en </w:t>
+      </w:r>
+      <w:proofErr w:type="spellStart"/>
+      <w:r>
+        <w:rPr>
+          <w:lang w:eastAsia="es-ES"/>
+        </w:rPr>
+        <w:t>MySql</w:t>
+      </w:r>
+      <w:proofErr w:type="spellEnd"/>
+      <w:r>
+        <w:rPr>
+          <w:lang w:eastAsia="es-ES"/>
+        </w:rPr>
+        <w:t>.</w:t>
+      </w:r>
+    </w:p>
+    <w:p>
+      <w:pPr>
+        <w:pStyle w:val="Prrafodelista"/>
+        <w:numPr>
+          <w:ilvl w:val="0"/>
+          <w:numId w:val="8"/>
+        </w:numPr>
+        <w:rPr>
+          <w:lang w:eastAsia="es-ES"/>
+        </w:rPr>
+      </w:pPr>
+      <w:r>
+        <w:rPr>
+          <w:lang w:eastAsia="es-ES"/>
+        </w:rPr>
+        <w:t xml:space="preserve">Manejo de </w:t>
+      </w:r>
+      <w:proofErr w:type="spellStart"/>
+      <w:r>
+        <w:rPr>
+          <w:lang w:eastAsia="es-ES"/>
+        </w:rPr>
+        <w:t>savascripts</w:t>
+      </w:r>
+      <w:proofErr w:type="spellEnd"/>
+      <w:r>
+        <w:rPr>
+          <w:lang w:eastAsia="es-ES"/>
+        </w:rPr>
+        <w:t>.</w:t>
+      </w:r>
+    </w:p>
+    <w:p>
+      <w:pPr>
+        <w:pStyle w:val="Prrafodelista"/>
+        <w:numPr>
+          <w:ilvl w:val="0"/>
+          <w:numId w:val="8"/>
+        </w:numPr>
+        <w:rPr>
+          <w:lang w:eastAsia="es-ES"/>
+        </w:rPr>
+      </w:pPr>
+      <w:r>
+        <w:rPr>
+          <w:lang w:eastAsia="es-ES"/>
+        </w:rPr>
+        <w:t>Implementación de CSS para interfaz de usuario.</w:t>
+      </w:r>
+    </w:p>
+    <w:p>
+      <w:pPr>
+        <w:pStyle w:val="Prrafodelista"/>
+        <w:numPr>
+          <w:ilvl w:val="0"/>
+          <w:numId w:val="8"/>
+        </w:numPr>
+        <w:rPr>
+          <w:lang w:eastAsia="es-ES"/>
+        </w:rPr>
+      </w:pPr>
+      <w:r>
+        <w:rPr>
+          <w:lang w:eastAsia="es-ES"/>
+        </w:rPr>
+        <w:t>Será un sistema web, no una aplicación móvil.</w:t>
+      </w:r>
+    </w:p>
+    <w:p>
+      <w:pPr>
+        <w:pStyle w:val="Prrafodelista"/>
+        <w:rPr>
+          <w:b/>
+          <w:lang w:eastAsia="es-ES"/>
+        </w:rPr>
+      </w:pPr>
+    </w:p>
+    <w:p>
+      <w:pPr>
+        <w:pStyle w:val="Prrafodelista"/>
+        <w:numPr>
+          <w:ilvl w:val="0"/>
+          <w:numId w:val="1"/>
+        </w:numPr>
+        <w:ind w:left="426" w:hanging="426"/>
+        <w:rPr>
+          <w:b/>
+          <w:lang w:eastAsia="es-ES"/>
+        </w:rPr>
+      </w:pPr>
+      <w:r>
+        <w:rPr>
+          <w:b/>
+          <w:lang w:eastAsia="es-ES"/>
+        </w:rPr>
+        <w:t>REQUERIMIENTOS</w:t>
+      </w:r>
+    </w:p>
+    <w:p>
+      <w:pPr>
+        <w:rPr>
+          <w:b/>
+          <w:lang w:eastAsia="es-ES"/>
+        </w:rPr>
+      </w:pPr>
+      <w:r>
+        <w:rPr>
+          <w:b/>
+          <w:lang w:eastAsia="es-ES"/>
+        </w:rPr>
+        <w:t>4</w:t>
+      </w:r>
+      <w:r>
+        <w:rPr>
+          <w:b/>
+          <w:lang w:eastAsia="es-ES"/>
+        </w:rPr>
+        <w:t xml:space="preserve">.1. </w:t>
+      </w:r>
+      <w:r>
+        <w:rPr>
+          <w:b/>
+          <w:lang w:eastAsia="es-ES"/>
+        </w:rPr>
+        <w:t xml:space="preserve"> REQUERIMIENTOS FUNCIONALES</w:t>
+      </w:r>
+    </w:p>
+    <w:p>
+      <w:pPr>
+        <w:pStyle w:val="Prrafodelista"/>
+        <w:numPr>
+          <w:ilvl w:val="0"/>
+          <w:numId w:val="4"/>
+        </w:numPr>
+        <w:rPr>
+          <w:b/>
+          <w:lang w:eastAsia="es-ES"/>
+        </w:rPr>
+      </w:pPr>
+      <w:r>
+        <w:rPr>
+          <w:lang w:eastAsia="es-ES"/>
+        </w:rPr>
+        <w:t xml:space="preserve">Un administrador </w:t>
+      </w:r>
+      <w:r>
+        <w:rPr>
+          <w:lang w:eastAsia="es-ES"/>
+        </w:rPr>
+        <w:t xml:space="preserve">debe registrar </w:t>
+      </w:r>
+      <w:r>
+        <w:rPr>
+          <w:lang w:eastAsia="es-ES"/>
+        </w:rPr>
+        <w:t>información de productos (</w:t>
+      </w:r>
+      <w:r>
+        <w:rPr>
+          <w:lang w:eastAsia="es-ES"/>
+        </w:rPr>
+        <w:t>comida</w:t>
+      </w:r>
+      <w:r>
+        <w:rPr>
+          <w:lang w:eastAsia="es-ES"/>
+        </w:rPr>
+        <w:t>,</w:t>
+      </w:r>
+      <w:r>
+        <w:rPr>
+          <w:lang w:eastAsia="es-ES"/>
+        </w:rPr>
+        <w:t xml:space="preserve"> bebidas, precios, descuentos</w:t>
+      </w:r>
+      <w:r>
+        <w:rPr>
+          <w:lang w:eastAsia="es-ES"/>
+        </w:rPr>
+        <w:t>).</w:t>
+      </w:r>
+    </w:p>
+    <w:p>
+      <w:pPr>
+        <w:pStyle w:val="Prrafodelista"/>
+        <w:numPr>
+          <w:ilvl w:val="0"/>
+          <w:numId w:val="4"/>
+        </w:numPr>
+        <w:rPr>
+          <w:b/>
+          <w:lang w:eastAsia="es-ES"/>
+        </w:rPr>
+      </w:pPr>
+      <w:r>
+        <w:rPr>
+          <w:lang w:eastAsia="es-ES"/>
+        </w:rPr>
+        <w:t xml:space="preserve">Un administrador </w:t>
+      </w:r>
+      <w:r>
+        <w:rPr>
+          <w:lang w:eastAsia="es-ES"/>
+        </w:rPr>
+        <w:t xml:space="preserve">debe registrar </w:t>
+      </w:r>
+      <w:r>
+        <w:rPr>
+          <w:lang w:eastAsia="es-ES"/>
+        </w:rPr>
+        <w:t>información del restaurant (</w:t>
+      </w:r>
+      <w:r>
+        <w:rPr>
+          <w:lang w:eastAsia="es-ES"/>
+        </w:rPr>
+        <w:t>horas de atención, menú</w:t>
+      </w:r>
+      <w:r>
+        <w:rPr>
+          <w:lang w:eastAsia="es-ES"/>
+        </w:rPr>
+        <w:t>s</w:t>
+      </w:r>
+      <w:r>
+        <w:rPr>
+          <w:lang w:eastAsia="es-ES"/>
+        </w:rPr>
+        <w:t xml:space="preserve"> del </w:t>
+      </w:r>
+      <w:r>
+        <w:rPr>
+          <w:lang w:eastAsia="es-ES"/>
+        </w:rPr>
+        <w:t>día</w:t>
+      </w:r>
+      <w:r>
+        <w:rPr>
+          <w:lang w:eastAsia="es-ES"/>
+        </w:rPr>
+        <w:t>, registrar</w:t>
+      </w:r>
+      <w:r>
+        <w:rPr>
+          <w:lang w:eastAsia="es-ES"/>
+        </w:rPr>
+        <w:t xml:space="preserve"> pensionados,</w:t>
       </w:r>
       <w:r>
         <w:rPr>
@@ -121,26 +1406,76 @@
         <w:rPr>
           <w:lang w:eastAsia="es-ES"/>
         </w:rPr>
-        <w:t xml:space="preserve">(pensionados). Combos, promociones, etc. </w:t>
-      </w:r>
-    </w:p>
-    <w:p>
-      <w:pPr>
-        <w:rPr>
-          <w:lang w:eastAsia="es-ES"/>
-        </w:rPr>
-      </w:pPr>
-      <w:r>
-        <w:rPr>
-          <w:lang w:eastAsia="es-ES"/>
-        </w:rPr>
-        <w:t>CLIENTE</w:t>
-      </w:r>
-      <w:r>
-        <w:rPr>
-          <w:lang w:eastAsia="es-ES"/>
-        </w:rPr>
-        <w:t>:</w:t>
+        <w:t>c</w:t>
+      </w:r>
+      <w:r>
+        <w:rPr>
+          <w:lang w:eastAsia="es-ES"/>
+        </w:rPr>
+        <w:t>ombos, promociones, etc</w:t>
+      </w:r>
+      <w:r>
+        <w:rPr>
+          <w:lang w:eastAsia="es-ES"/>
+        </w:rPr>
+        <w:t>.)</w:t>
+      </w:r>
+    </w:p>
+    <w:p>
+      <w:pPr>
+        <w:pStyle w:val="Prrafodelista"/>
+        <w:numPr>
+          <w:ilvl w:val="0"/>
+          <w:numId w:val="4"/>
+        </w:numPr>
+        <w:rPr>
+          <w:b/>
+          <w:lang w:eastAsia="es-ES"/>
+        </w:rPr>
+      </w:pPr>
+      <w:r>
+        <w:rPr>
+          <w:lang w:eastAsia="es-ES"/>
+        </w:rPr>
+        <w:t>Un funcionario debe poder gestionar la atención de mesas.</w:t>
+      </w:r>
+    </w:p>
+    <w:p>
+      <w:pPr>
+        <w:pStyle w:val="Prrafodelista"/>
+        <w:numPr>
+          <w:ilvl w:val="0"/>
+          <w:numId w:val="4"/>
+        </w:numPr>
+        <w:rPr>
+          <w:b/>
+          <w:lang w:eastAsia="es-ES"/>
+        </w:rPr>
+      </w:pPr>
+      <w:r>
+        <w:rPr>
+          <w:lang w:eastAsia="es-ES"/>
+        </w:rPr>
+        <w:t>Un cliente debe poder ver información de restaurant y sus productos.</w:t>
+      </w:r>
+    </w:p>
+    <w:p>
+      <w:pPr>
+        <w:pStyle w:val="Prrafodelista"/>
+        <w:numPr>
+          <w:ilvl w:val="0"/>
+          <w:numId w:val="4"/>
+        </w:numPr>
+        <w:rPr>
+          <w:b/>
+          <w:lang w:eastAsia="es-ES"/>
+        </w:rPr>
+      </w:pPr>
+      <w:r>
+        <w:rPr>
+          <w:lang w:eastAsia="es-ES"/>
+        </w:rPr>
+        <w:t>Un cliente puede realizar pedidos por internet</w:t>
       </w:r>
       <w:r>
         <w:rPr>
@@ -148,546 +1483,11 @@
         </w:rPr>
         <w:t xml:space="preserve"> </w:t>
       </w:r>
-    </w:p>
-    <w:p>
-      <w:pPr>
-        <w:rPr>
-          <w:lang w:eastAsia="es-ES"/>
-        </w:rPr>
-      </w:pPr>
-      <w:r>
-        <w:rPr>
-          <w:lang w:eastAsia="es-ES"/>
-        </w:rPr>
-        <w:t xml:space="preserve">Se debe registrar en el sistema y realizar el pedido vía internet, ver disponibilidad, y cálculo del tiempo de entrega, detalle del pedido (para llevar, alguna porción en especial, con o sin picante, etc.). </w:t>
-      </w:r>
-    </w:p>
-    <w:p>
-      <w:pPr>
-        <w:rPr>
-          <w:lang w:eastAsia="es-ES"/>
-        </w:rPr>
-      </w:pPr>
-      <w:r>
-        <w:rPr>
-          <w:lang w:eastAsia="es-ES"/>
-        </w:rPr>
-        <w:t xml:space="preserve">Registrar los pedidos por mesa, hacer reservas de mesas, calcular el consumo de cada mesa, generar la orden de pedido, generar la factura de consumo. </w:t>
-      </w:r>
-    </w:p>
-    <w:p>
-      <w:pPr>
-        <w:pStyle w:val="Prrafodelista"/>
-        <w:numPr>
-          <w:ilvl w:val="0"/>
-          <w:numId w:val="1"/>
-        </w:numPr>
-        <w:ind w:left="426" w:hanging="426"/>
-        <w:rPr>
-          <w:b/>
-          <w:lang w:eastAsia="es-ES"/>
-        </w:rPr>
-      </w:pPr>
-      <w:r>
-        <w:rPr>
-          <w:b/>
-          <w:lang w:eastAsia="es-ES"/>
-        </w:rPr>
-        <w:t>OBJETIVO</w:t>
-      </w:r>
-    </w:p>
-    <w:p>
-      <w:pPr>
-        <w:rPr>
-          <w:b/>
-          <w:lang w:eastAsia="es-ES"/>
-        </w:rPr>
-      </w:pPr>
-      <w:r>
-        <w:rPr>
-          <w:b/>
-          <w:lang w:eastAsia="es-ES"/>
-        </w:rPr>
-        <w:t xml:space="preserve">2.1.  </w:t>
-      </w:r>
-      <w:r>
-        <w:rPr>
-          <w:b/>
-          <w:lang w:eastAsia="es-ES"/>
-        </w:rPr>
-        <w:t>OBJETIVO GENERAL</w:t>
-      </w:r>
-    </w:p>
-    <w:p>
-      <w:pPr>
-        <w:rPr>
-          <w:lang w:eastAsia="es-ES"/>
-        </w:rPr>
-      </w:pPr>
-      <w:r>
-        <w:rPr>
-          <w:lang w:eastAsia="es-ES"/>
-        </w:rPr>
-        <w:t>Desarrollar una aplicación que permita registrar y administrar la atención realizada en un</w:t>
-      </w:r>
-      <w:r>
-        <w:rPr>
-          <w:lang w:eastAsia="es-ES"/>
-        </w:rPr>
-        <w:t xml:space="preserve"> </w:t>
-      </w:r>
-      <w:r>
-        <w:rPr>
-          <w:lang w:eastAsia="es-ES"/>
-        </w:rPr>
-        <w:t>restaurant.</w:t>
-      </w:r>
-    </w:p>
-    <w:p>
-      <w:pPr>
-        <w:rPr>
-          <w:b/>
-          <w:lang w:eastAsia="es-ES"/>
-        </w:rPr>
-      </w:pPr>
-      <w:r>
-        <w:rPr>
-          <w:b/>
-          <w:lang w:eastAsia="es-ES"/>
-        </w:rPr>
-        <w:t xml:space="preserve">2.2. </w:t>
-      </w:r>
-      <w:r>
-        <w:rPr>
-          <w:b/>
-          <w:lang w:eastAsia="es-ES"/>
-        </w:rPr>
-        <w:t xml:space="preserve"> </w:t>
-      </w:r>
-      <w:r>
-        <w:rPr>
-          <w:b/>
-          <w:lang w:eastAsia="es-ES"/>
-        </w:rPr>
-        <w:t>OBJETIVOS ESPECÍFICOS</w:t>
-      </w:r>
-    </w:p>
-    <w:p>
-      <w:pPr>
-        <w:pStyle w:val="Prrafodelista"/>
-        <w:numPr>
-          <w:ilvl w:val="0"/>
-          <w:numId w:val="2"/>
-        </w:numPr>
-        <w:rPr>
-          <w:lang w:eastAsia="es-ES"/>
-        </w:rPr>
-      </w:pPr>
-      <w:r>
-        <w:rPr>
-          <w:lang w:eastAsia="es-ES"/>
-        </w:rPr>
-        <w:t>Diseñar la base de datos del sistema.</w:t>
-      </w:r>
-    </w:p>
-    <w:p>
-      <w:pPr>
-        <w:pStyle w:val="Prrafodelista"/>
-        <w:numPr>
-          <w:ilvl w:val="0"/>
-          <w:numId w:val="2"/>
-        </w:numPr>
-        <w:rPr>
-          <w:lang w:eastAsia="es-ES"/>
-        </w:rPr>
-      </w:pPr>
-      <w:r>
-        <w:rPr>
-          <w:lang w:eastAsia="es-ES"/>
-        </w:rPr>
-        <w:t>Desarrollar módulo de información del restaurant.</w:t>
-      </w:r>
-    </w:p>
-    <w:p>
-      <w:pPr>
-        <w:pStyle w:val="Prrafodelista"/>
-        <w:numPr>
-          <w:ilvl w:val="0"/>
-          <w:numId w:val="2"/>
-        </w:numPr>
-        <w:rPr>
-          <w:lang w:eastAsia="es-ES"/>
-        </w:rPr>
-      </w:pPr>
-      <w:r>
-        <w:rPr>
-          <w:lang w:eastAsia="es-ES"/>
-        </w:rPr>
-        <w:t>Desarrollar módulo de productos.</w:t>
-      </w:r>
-    </w:p>
-    <w:p>
-      <w:pPr>
-        <w:pStyle w:val="Prrafodelista"/>
-        <w:numPr>
-          <w:ilvl w:val="0"/>
-          <w:numId w:val="2"/>
-        </w:numPr>
-        <w:rPr>
-          <w:lang w:eastAsia="es-ES"/>
-        </w:rPr>
-      </w:pPr>
-      <w:r>
-        <w:rPr>
-          <w:lang w:eastAsia="es-ES"/>
-        </w:rPr>
-        <w:t>Desarrollar módulo de atención de mesas.</w:t>
-      </w:r>
-    </w:p>
-    <w:p>
-      <w:pPr>
-        <w:pStyle w:val="Prrafodelista"/>
-        <w:numPr>
-          <w:ilvl w:val="0"/>
-          <w:numId w:val="2"/>
-        </w:numPr>
-        <w:rPr>
-          <w:lang w:eastAsia="es-ES"/>
-        </w:rPr>
-      </w:pPr>
-      <w:r>
-        <w:rPr>
-          <w:lang w:eastAsia="es-ES"/>
-        </w:rPr>
-        <w:t>Desarrollar módulo de pedidos a domicilio.</w:t>
-      </w:r>
-    </w:p>
-    <w:p>
-      <w:pPr>
-        <w:rPr>
-          <w:lang w:eastAsia="es-ES"/>
-        </w:rPr>
-      </w:pPr>
-    </w:p>
-    <w:p>
-      <w:pPr>
-        <w:pStyle w:val="Prrafodelista"/>
-        <w:numPr>
-          <w:ilvl w:val="0"/>
-          <w:numId w:val="1"/>
-        </w:numPr>
-        <w:ind w:left="426" w:hanging="426"/>
-        <w:rPr>
-          <w:b/>
-          <w:lang w:eastAsia="es-ES"/>
-        </w:rPr>
-      </w:pPr>
-      <w:r>
-        <w:rPr>
-          <w:b/>
-          <w:lang w:eastAsia="es-ES"/>
-        </w:rPr>
-        <w:t>ALCANCES Y LIMITES</w:t>
-      </w:r>
-    </w:p>
-    <w:p>
-      <w:pPr>
-        <w:rPr>
-          <w:b/>
-          <w:lang w:eastAsia="es-ES"/>
-        </w:rPr>
-      </w:pPr>
-      <w:r>
-        <w:rPr>
-          <w:b/>
-          <w:lang w:eastAsia="es-ES"/>
-        </w:rPr>
-        <w:t>3.1. ALCANCES</w:t>
-      </w:r>
-    </w:p>
-    <w:p>
-      <w:pPr>
-        <w:pStyle w:val="Prrafodelista"/>
-        <w:numPr>
-          <w:ilvl w:val="0"/>
-          <w:numId w:val="6"/>
-        </w:numPr>
-        <w:rPr>
-          <w:lang w:eastAsia="es-ES"/>
-        </w:rPr>
-      </w:pPr>
-      <w:r>
-        <w:rPr>
-          <w:lang w:eastAsia="es-ES"/>
-        </w:rPr>
-        <w:t>Registro de productos del restaurant (comidas y bebidas disponibles).</w:t>
-      </w:r>
-    </w:p>
-    <w:p>
-      <w:pPr>
-        <w:pStyle w:val="Prrafodelista"/>
-        <w:numPr>
-          <w:ilvl w:val="0"/>
-          <w:numId w:val="6"/>
-        </w:numPr>
-        <w:rPr>
-          <w:lang w:eastAsia="es-ES"/>
-        </w:rPr>
-      </w:pPr>
-      <w:r>
-        <w:rPr>
-          <w:lang w:eastAsia="es-ES"/>
-        </w:rPr>
-        <w:t>Manejo de información de marketing (precios, descuentos, promociones, combos).</w:t>
-      </w:r>
-    </w:p>
-    <w:p>
-      <w:pPr>
-        <w:pStyle w:val="Prrafodelista"/>
-        <w:numPr>
-          <w:ilvl w:val="0"/>
-          <w:numId w:val="6"/>
-        </w:numPr>
-        <w:rPr>
-          <w:lang w:eastAsia="es-ES"/>
-        </w:rPr>
-      </w:pPr>
-      <w:r>
-        <w:rPr>
-          <w:lang w:eastAsia="es-ES"/>
-        </w:rPr>
-        <w:t>Gestión de menús (menús del día).</w:t>
-      </w:r>
-    </w:p>
-    <w:p>
-      <w:pPr>
-        <w:pStyle w:val="Prrafodelista"/>
-        <w:numPr>
-          <w:ilvl w:val="0"/>
-          <w:numId w:val="6"/>
-        </w:numPr>
-        <w:rPr>
-          <w:lang w:eastAsia="es-ES"/>
-        </w:rPr>
-      </w:pPr>
-      <w:r>
-        <w:rPr>
-          <w:lang w:eastAsia="es-ES"/>
-        </w:rPr>
-        <w:t>Registro de horarios de atención.</w:t>
-      </w:r>
-    </w:p>
-    <w:p>
-      <w:pPr>
-        <w:pStyle w:val="Prrafodelista"/>
-        <w:numPr>
-          <w:ilvl w:val="0"/>
-          <w:numId w:val="6"/>
-        </w:numPr>
-        <w:rPr>
-          <w:lang w:eastAsia="es-ES"/>
-        </w:rPr>
-      </w:pPr>
-      <w:r>
-        <w:rPr>
-          <w:lang w:eastAsia="es-ES"/>
-        </w:rPr>
-        <w:lastRenderedPageBreak/>
-        <w:t>Manejo de atención de las mesas.</w:t>
-      </w:r>
-    </w:p>
-    <w:p>
-      <w:pPr>
-        <w:pStyle w:val="Prrafodelista"/>
-        <w:numPr>
-          <w:ilvl w:val="0"/>
-          <w:numId w:val="6"/>
-        </w:numPr>
-        <w:rPr>
-          <w:lang w:eastAsia="es-ES"/>
-        </w:rPr>
-      </w:pPr>
-      <w:r>
-        <w:rPr>
-          <w:lang w:eastAsia="es-ES"/>
-        </w:rPr>
-        <w:t>Registro de reservas de mesas (funcionario).</w:t>
-      </w:r>
-    </w:p>
-    <w:p>
-      <w:pPr>
-        <w:pStyle w:val="Prrafodelista"/>
-        <w:numPr>
-          <w:ilvl w:val="0"/>
-          <w:numId w:val="6"/>
-        </w:numPr>
-        <w:rPr>
-          <w:lang w:eastAsia="es-ES"/>
-        </w:rPr>
-      </w:pPr>
-      <w:r>
-        <w:rPr>
-          <w:lang w:eastAsia="es-ES"/>
-        </w:rPr>
-        <w:t>Pedidos a domicilio (cliente registrado).</w:t>
-      </w:r>
-    </w:p>
-    <w:p>
-      <w:pPr>
-        <w:pStyle w:val="Prrafodelista"/>
-        <w:numPr>
-          <w:ilvl w:val="0"/>
-          <w:numId w:val="6"/>
-        </w:numPr>
-        <w:rPr>
-          <w:lang w:eastAsia="es-ES"/>
-        </w:rPr>
-      </w:pPr>
-      <w:r>
-        <w:rPr>
-          <w:lang w:eastAsia="es-ES"/>
-        </w:rPr>
-        <w:t>Registro de pensionados.</w:t>
-      </w:r>
-    </w:p>
-    <w:p>
-      <w:pPr>
-        <w:rPr>
-          <w:b/>
-          <w:lang w:eastAsia="es-ES"/>
-        </w:rPr>
-      </w:pPr>
-      <w:r>
-        <w:rPr>
-          <w:b/>
-          <w:lang w:eastAsia="es-ES"/>
-        </w:rPr>
-        <w:t>3.2. LIMITES</w:t>
-      </w:r>
-    </w:p>
-    <w:p>
-      <w:pPr>
-        <w:pStyle w:val="Prrafodelista"/>
-        <w:numPr>
-          <w:ilvl w:val="0"/>
-          <w:numId w:val="8"/>
-        </w:numPr>
-        <w:rPr>
-          <w:b/>
-          <w:lang w:eastAsia="es-ES"/>
-        </w:rPr>
-      </w:pPr>
-      <w:r>
-        <w:rPr>
-          <w:lang w:eastAsia="es-ES"/>
-        </w:rPr>
-        <w:t>No se manejaran mapas en la aplicación.</w:t>
-      </w:r>
-    </w:p>
-    <w:p>
-      <w:pPr>
-        <w:pStyle w:val="Prrafodelista"/>
-        <w:numPr>
-          <w:ilvl w:val="0"/>
-          <w:numId w:val="8"/>
-        </w:numPr>
-        <w:rPr>
-          <w:b/>
-          <w:lang w:eastAsia="es-ES"/>
-        </w:rPr>
-      </w:pPr>
-      <w:r>
-        <w:rPr>
-          <w:lang w:eastAsia="es-ES"/>
-        </w:rPr>
-        <w:t>No se harán reservas de mesas por internet por parte de un cliente.</w:t>
-      </w:r>
-    </w:p>
-    <w:p>
-      <w:pPr>
-        <w:pStyle w:val="Prrafodelista"/>
-        <w:numPr>
-          <w:ilvl w:val="0"/>
-          <w:numId w:val="8"/>
-        </w:numPr>
-        <w:rPr>
-          <w:b/>
-          <w:lang w:eastAsia="es-ES"/>
-        </w:rPr>
-      </w:pPr>
-      <w:r>
-        <w:rPr>
-          <w:lang w:eastAsia="es-ES"/>
-        </w:rPr>
-        <w:t>No se manejará la forma de envió en pedidos a domicilio.</w:t>
-      </w:r>
-    </w:p>
-    <w:p>
-      <w:pPr>
-        <w:pStyle w:val="Prrafodelista"/>
-        <w:numPr>
-          <w:ilvl w:val="0"/>
-          <w:numId w:val="8"/>
-        </w:numPr>
-        <w:rPr>
-          <w:b/>
-          <w:lang w:eastAsia="es-ES"/>
-        </w:rPr>
-      </w:pPr>
-      <w:r>
-        <w:rPr>
-          <w:lang w:eastAsia="es-ES"/>
-        </w:rPr>
-        <w:t>No se manejará el inventario del restaurant.</w:t>
-      </w:r>
-    </w:p>
-    <w:p>
-      <w:pPr>
-        <w:pStyle w:val="Prrafodelista"/>
-        <w:numPr>
-          <w:ilvl w:val="0"/>
-          <w:numId w:val="8"/>
-        </w:numPr>
-        <w:rPr>
-          <w:b/>
-          <w:lang w:eastAsia="es-ES"/>
-        </w:rPr>
-      </w:pPr>
-      <w:r>
-        <w:rPr>
-          <w:lang w:eastAsia="es-ES"/>
-        </w:rPr>
-        <w:t>No se gestionará el personal del restaurant.</w:t>
-      </w:r>
-    </w:p>
-    <w:p>
-      <w:pPr>
-        <w:pStyle w:val="Prrafodelista"/>
-        <w:rPr>
-          <w:b/>
-          <w:lang w:eastAsia="es-ES"/>
-        </w:rPr>
-      </w:pPr>
-    </w:p>
-    <w:p>
-      <w:pPr>
-        <w:pStyle w:val="Prrafodelista"/>
-        <w:numPr>
-          <w:ilvl w:val="0"/>
-          <w:numId w:val="1"/>
-        </w:numPr>
-        <w:ind w:left="426" w:hanging="426"/>
-        <w:rPr>
-          <w:b/>
-          <w:lang w:eastAsia="es-ES"/>
-        </w:rPr>
-      </w:pPr>
-      <w:r>
-        <w:rPr>
-          <w:b/>
-          <w:lang w:eastAsia="es-ES"/>
-        </w:rPr>
-        <w:t>REQUERIMIENTOS</w:t>
+      <w:r>
+        <w:rPr>
+          <w:lang w:eastAsia="es-ES"/>
+        </w:rPr>
+        <w:t>y reservas.</w:t>
       </w:r>
     </w:p>
     <w:p>
@@ -709,250 +1509,6 @@
           <w:b/>
           <w:lang w:eastAsia="es-ES"/>
         </w:rPr>
-        <w:t xml:space="preserve">.1. </w:t>
-      </w:r>
-      <w:r>
-        <w:rPr>
-          <w:b/>
-          <w:lang w:eastAsia="es-ES"/>
-        </w:rPr>
-        <w:t xml:space="preserve"> REQUERIMIENTOS FUNCIONALES</w:t>
-      </w:r>
-    </w:p>
-    <w:p>
-      <w:pPr>
-        <w:pStyle w:val="Prrafodelista"/>
-        <w:numPr>
-          <w:ilvl w:val="0"/>
-          <w:numId w:val="4"/>
-        </w:numPr>
-        <w:rPr>
-          <w:b/>
-          <w:lang w:eastAsia="es-ES"/>
-        </w:rPr>
-      </w:pPr>
-      <w:r>
-        <w:rPr>
-          <w:lang w:eastAsia="es-ES"/>
-        </w:rPr>
-        <w:t xml:space="preserve">Un administrador </w:t>
-      </w:r>
-      <w:r>
-        <w:rPr>
-          <w:lang w:eastAsia="es-ES"/>
-        </w:rPr>
-        <w:t xml:space="preserve">debe registrar </w:t>
-      </w:r>
-      <w:r>
-        <w:rPr>
-          <w:lang w:eastAsia="es-ES"/>
-        </w:rPr>
-        <w:t>información de productos (</w:t>
-      </w:r>
-      <w:r>
-        <w:rPr>
-          <w:lang w:eastAsia="es-ES"/>
-        </w:rPr>
-        <w:t>comida</w:t>
-      </w:r>
-      <w:r>
-        <w:rPr>
-          <w:lang w:eastAsia="es-ES"/>
-        </w:rPr>
-        <w:t>,</w:t>
-      </w:r>
-      <w:r>
-        <w:rPr>
-          <w:lang w:eastAsia="es-ES"/>
-        </w:rPr>
-        <w:t xml:space="preserve"> bebidas, precios, descuentos</w:t>
-      </w:r>
-      <w:r>
-        <w:rPr>
-          <w:lang w:eastAsia="es-ES"/>
-        </w:rPr>
-        <w:t>).</w:t>
-      </w:r>
-    </w:p>
-    <w:p>
-      <w:pPr>
-        <w:pStyle w:val="Prrafodelista"/>
-        <w:numPr>
-          <w:ilvl w:val="0"/>
-          <w:numId w:val="4"/>
-        </w:numPr>
-        <w:rPr>
-          <w:b/>
-          <w:lang w:eastAsia="es-ES"/>
-        </w:rPr>
-      </w:pPr>
-      <w:r>
-        <w:rPr>
-          <w:lang w:eastAsia="es-ES"/>
-        </w:rPr>
-        <w:t xml:space="preserve">Un administrador </w:t>
-      </w:r>
-      <w:r>
-        <w:rPr>
-          <w:lang w:eastAsia="es-ES"/>
-        </w:rPr>
-        <w:t xml:space="preserve">debe registrar </w:t>
-      </w:r>
-      <w:r>
-        <w:rPr>
-          <w:lang w:eastAsia="es-ES"/>
-        </w:rPr>
-        <w:t>información del restaurant (</w:t>
-      </w:r>
-      <w:r>
-        <w:rPr>
-          <w:lang w:eastAsia="es-ES"/>
-        </w:rPr>
-        <w:t>horas de atención, menú</w:t>
-      </w:r>
-      <w:r>
-        <w:rPr>
-          <w:lang w:eastAsia="es-ES"/>
-        </w:rPr>
-        <w:t>s</w:t>
-      </w:r>
-      <w:r>
-        <w:rPr>
-          <w:lang w:eastAsia="es-ES"/>
-        </w:rPr>
-        <w:t xml:space="preserve"> del </w:t>
-      </w:r>
-      <w:r>
-        <w:rPr>
-          <w:lang w:eastAsia="es-ES"/>
-        </w:rPr>
-        <w:t>día</w:t>
-      </w:r>
-      <w:r>
-        <w:rPr>
-          <w:lang w:eastAsia="es-ES"/>
-        </w:rPr>
-        <w:t>, registrar</w:t>
-      </w:r>
-      <w:r>
-        <w:rPr>
-          <w:lang w:eastAsia="es-ES"/>
-        </w:rPr>
-        <w:t xml:space="preserve"> pensionados,</w:t>
-      </w:r>
-      <w:r>
-        <w:rPr>
-          <w:lang w:eastAsia="es-ES"/>
-        </w:rPr>
-        <w:t xml:space="preserve"> </w:t>
-      </w:r>
-      <w:r>
-        <w:rPr>
-          <w:lang w:eastAsia="es-ES"/>
-        </w:rPr>
-        <w:t>c</w:t>
-      </w:r>
-      <w:r>
-        <w:rPr>
-          <w:lang w:eastAsia="es-ES"/>
-        </w:rPr>
-        <w:t>ombos, promociones, etc</w:t>
-      </w:r>
-      <w:r>
-        <w:rPr>
-          <w:lang w:eastAsia="es-ES"/>
-        </w:rPr>
-        <w:t>.)</w:t>
-      </w:r>
-    </w:p>
-    <w:p>
-      <w:pPr>
-        <w:pStyle w:val="Prrafodelista"/>
-        <w:numPr>
-          <w:ilvl w:val="0"/>
-          <w:numId w:val="4"/>
-        </w:numPr>
-        <w:rPr>
-          <w:b/>
-          <w:lang w:eastAsia="es-ES"/>
-        </w:rPr>
-      </w:pPr>
-      <w:r>
-        <w:rPr>
-          <w:lang w:eastAsia="es-ES"/>
-        </w:rPr>
-        <w:t>Un funcionario debe poder gestionar la atención de mesas.</w:t>
-      </w:r>
-    </w:p>
-    <w:p>
-      <w:pPr>
-        <w:pStyle w:val="Prrafodelista"/>
-        <w:numPr>
-          <w:ilvl w:val="0"/>
-          <w:numId w:val="4"/>
-        </w:numPr>
-        <w:rPr>
-          <w:b/>
-          <w:lang w:eastAsia="es-ES"/>
-        </w:rPr>
-      </w:pPr>
-      <w:r>
-        <w:rPr>
-          <w:lang w:eastAsia="es-ES"/>
-        </w:rPr>
-        <w:t>Un cliente debe poder ver información de restaurant y sus productos.</w:t>
-      </w:r>
-    </w:p>
-    <w:p>
-      <w:pPr>
-        <w:pStyle w:val="Prrafodelista"/>
-        <w:numPr>
-          <w:ilvl w:val="0"/>
-          <w:numId w:val="4"/>
-        </w:numPr>
-        <w:rPr>
-          <w:b/>
-          <w:lang w:eastAsia="es-ES"/>
-        </w:rPr>
-      </w:pPr>
-      <w:r>
-        <w:rPr>
-          <w:lang w:eastAsia="es-ES"/>
-        </w:rPr>
-        <w:t>Un cliente puede realizar pedidos por internet</w:t>
-      </w:r>
-      <w:r>
-        <w:rPr>
-          <w:lang w:eastAsia="es-ES"/>
-        </w:rPr>
-        <w:t xml:space="preserve"> </w:t>
-      </w:r>
-      <w:r>
-        <w:rPr>
-          <w:lang w:eastAsia="es-ES"/>
-        </w:rPr>
-        <w:t>y reservas.</w:t>
-      </w:r>
-    </w:p>
-    <w:p>
-      <w:pPr>
-        <w:rPr>
-          <w:b/>
-          <w:lang w:eastAsia="es-ES"/>
-        </w:rPr>
-      </w:pPr>
-      <w:r>
-        <w:rPr>
-          <w:b/>
-          <w:lang w:eastAsia="es-ES"/>
-        </w:rPr>
-        <w:t>4</w:t>
-      </w:r>
-      <w:r>
-        <w:rPr>
-          <w:b/>
-          <w:lang w:eastAsia="es-ES"/>
-        </w:rPr>
         <w:t>.2.</w:t>
       </w:r>
       <w:r>
@@ -1059,7 +1615,7 @@
       </w:r>
     </w:p>
     <w:sectPr>
-      <w:pgSz w:w="11906" w:h="16838"/>
+      <w:pgSz w:w="12240" w:h="15840" w:code="1"/>
       <w:pgMar w:top="1417" w:right="1701" w:bottom="1417" w:left="1701" w:header="708" w:footer="708" w:gutter="0"/>
       <w:cols w:space="708"/>
       <w:docGrid w:linePitch="360"/>

</xml_diff>